<commit_message>
Entrega 3 con captura de pantalla de entrega 3
</commit_message>
<xml_diff>
--- a/Entrega3/Actividad Ubuntu + github clase 15.docx
+++ b/Entrega3/Actividad Ubuntu + github clase 15.docx
@@ -404,6 +404,59 @@
                   </pic:nvPicPr>
                   <pic:blipFill>
                     <a:blip r:embed="rId8"/>
+                    <a:stretch>
+                      <a:fillRect/>
+                    </a:stretch>
+                  </pic:blipFill>
+                  <pic:spPr>
+                    <a:xfrm>
+                      <a:off x="0" y="0"/>
+                      <a:ext cx="6840220" cy="3847465"/>
+                    </a:xfrm>
+                    <a:prstGeom prst="rect">
+                      <a:avLst/>
+                    </a:prstGeom>
+                  </pic:spPr>
+                </pic:pic>
+              </a:graphicData>
+            </a:graphic>
+          </wp:inline>
+        </w:drawing>
+      </w:r>
+    </w:p>
+    <w:p>
+      <w:pPr>
+        <w:tabs>
+          <w:tab w:val="left" w:pos="284"/>
+        </w:tabs>
+        <w:rPr>
+          <w:rFonts w:ascii="Roboto" w:hAnsi="Roboto"/>
+          <w:sz w:val="24"/>
+          <w:szCs w:val="24"/>
+        </w:rPr>
+      </w:pPr>
+      <w:r>
+        <w:rPr>
+          <w:noProof/>
+        </w:rPr>
+        <w:lastRenderedPageBreak/>
+        <w:drawing>
+          <wp:inline distT="0" distB="0" distL="0" distR="0" wp14:anchorId="4CEA53F5" wp14:editId="37E3FEBC">
+            <wp:extent cx="6840220" cy="3847465"/>
+            <wp:effectExtent l="0" t="0" r="0" b="635"/>
+            <wp:docPr id="1875453434" name="Imagen 1"/>
+            <wp:cNvGraphicFramePr>
+              <a:graphicFrameLocks xmlns:a="http://schemas.openxmlformats.org/drawingml/2006/main" noChangeAspect="1"/>
+            </wp:cNvGraphicFramePr>
+            <a:graphic xmlns:a="http://schemas.openxmlformats.org/drawingml/2006/main">
+              <a:graphicData uri="http://schemas.openxmlformats.org/drawingml/2006/picture">
+                <pic:pic xmlns:pic="http://schemas.openxmlformats.org/drawingml/2006/picture">
+                  <pic:nvPicPr>
+                    <pic:cNvPr id="1875453434" name=""/>
+                    <pic:cNvPicPr/>
+                  </pic:nvPicPr>
+                  <pic:blipFill>
+                    <a:blip r:embed="rId9"/>
                     <a:stretch>
                       <a:fillRect/>
                     </a:stretch>

</xml_diff>